<commit_message>
Create Bug 2 test.java
Edit Bug 2 debug log
</commit_message>
<xml_diff>
--- a/bugs/Bug 2 - Debug Log.docx
+++ b/bugs/Bug 2 - Debug Log.docx
@@ -135,16 +135,7 @@
         </w:rPr>
       </w:pPr>
       <w:r>
-        <w:t xml:space="preserve">This bug can be replicated by running ‘Bug </w:t>
-      </w:r>
-      <w:r>
-        <w:t>2</w:t>
-      </w:r>
-      <w:r>
-        <w:t xml:space="preserve"> FAT.docx’. Below is an example with sample output (before the bug is resolved)</w:t>
-      </w:r>
-      <w:r>
-        <w:t>:</w:t>
+        <w:t>This bug can be replicated by running ‘Bug 2 FAT.docx’. Below is an example with sample output (before the bug is resolved):</w:t>
       </w:r>
     </w:p>
     <w:tbl>
@@ -504,13 +495,7 @@
               </w:numPr>
             </w:pPr>
             <w:r>
-              <w:t xml:space="preserve">User cannot borrow </w:t>
-            </w:r>
-            <w:r>
-              <w:t xml:space="preserve">more </w:t>
-            </w:r>
-            <w:r>
-              <w:t>items</w:t>
+              <w:t>User cannot borrow more items</w:t>
             </w:r>
           </w:p>
         </w:tc>
@@ -742,10 +727,7 @@
       </w:r>
       <w:bookmarkStart w:id="0" w:name="_Hlk117064752"/>
       <w:r>
-        <w:t>Simplification</w:t>
-      </w:r>
-      <w:r>
-        <w:t xml:space="preserve"> </w:t>
+        <w:t xml:space="preserve">Simplification </w:t>
       </w:r>
       <w:bookmarkEnd w:id="0"/>
     </w:p>
@@ -788,13 +770,7 @@
           </w:tcPr>
           <w:p>
             <w:r>
-              <w:t>Bug</w:t>
-            </w:r>
-            <w:r>
-              <w:t>2</w:t>
-            </w:r>
-            <w:r>
-              <w:t>Test</w:t>
+              <w:t>Bug2Test</w:t>
             </w:r>
           </w:p>
         </w:tc>
@@ -856,13 +832,7 @@
           </w:tcPr>
           <w:p>
             <w:r>
-              <w:t>Bug</w:t>
-            </w:r>
-            <w:r>
-              <w:t>2</w:t>
-            </w:r>
-            <w:r>
-              <w:t>Test.java</w:t>
+              <w:t>Bug2Test.java</w:t>
             </w:r>
           </w:p>
         </w:tc>
@@ -895,7 +865,68 @@
           </w:tcPr>
           <w:p>
             <w:r>
+              <w:t>Create a library, patron and 3 items.</w:t>
+            </w:r>
+          </w:p>
+          <w:p>
+            <w:r>
+              <w:t>Borrow 2 items and issue 2 loans.</w:t>
+            </w:r>
+            <w:r>
               <w:br/>
+            </w:r>
+            <w:r>
+              <w:rPr>
+                <w:noProof/>
+              </w:rPr>
+              <w:drawing>
+                <wp:inline distT="0" distB="0" distL="0" distR="0" wp14:anchorId="17E22F65" wp14:editId="5A6C7D9E">
+                  <wp:extent cx="3854855" cy="4022272"/>
+                  <wp:effectExtent l="0" t="0" r="0" b="0"/>
+                  <wp:docPr id="2" name="Picture 2"/>
+                  <wp:cNvGraphicFramePr>
+                    <a:graphicFrameLocks xmlns:a="http://schemas.openxmlformats.org/drawingml/2006/main" noChangeAspect="1"/>
+                  </wp:cNvGraphicFramePr>
+                  <a:graphic xmlns:a="http://schemas.openxmlformats.org/drawingml/2006/main">
+                    <a:graphicData uri="http://schemas.openxmlformats.org/drawingml/2006/picture">
+                      <pic:pic xmlns:pic="http://schemas.openxmlformats.org/drawingml/2006/picture">
+                        <pic:nvPicPr>
+                          <pic:cNvPr id="0" name="Picture 1"/>
+                          <pic:cNvPicPr>
+                            <a:picLocks noChangeAspect="1" noChangeArrowheads="1"/>
+                          </pic:cNvPicPr>
+                        </pic:nvPicPr>
+                        <pic:blipFill>
+                          <a:blip r:embed="rId9" cstate="print">
+                            <a:extLst>
+                              <a:ext uri="{28A0092B-C50C-407E-A947-70E740481C1C}">
+                                <a14:useLocalDpi xmlns:a14="http://schemas.microsoft.com/office/drawing/2010/main" val="0"/>
+                              </a:ext>
+                            </a:extLst>
+                          </a:blip>
+                          <a:srcRect/>
+                          <a:stretch>
+                            <a:fillRect/>
+                          </a:stretch>
+                        </pic:blipFill>
+                        <pic:spPr bwMode="auto">
+                          <a:xfrm>
+                            <a:off x="0" y="0"/>
+                            <a:ext cx="3864228" cy="4032052"/>
+                          </a:xfrm>
+                          <a:prstGeom prst="rect">
+                            <a:avLst/>
+                          </a:prstGeom>
+                          <a:noFill/>
+                          <a:ln>
+                            <a:noFill/>
+                          </a:ln>
+                        </pic:spPr>
+                      </pic:pic>
+                    </a:graphicData>
+                  </a:graphic>
+                </wp:inline>
+              </w:drawing>
             </w:r>
             <w:r>
               <w:br/>
@@ -929,40 +960,62 @@
             <w:tcW w:w="7320" w:type="dxa"/>
             <w:gridSpan w:val="2"/>
           </w:tcPr>
+          <w:p>
+            <w:r>
+              <w:rPr>
+                <w:noProof/>
+              </w:rPr>
+              <w:drawing>
+                <wp:inline distT="0" distB="0" distL="0" distR="0" wp14:anchorId="097AD962" wp14:editId="02089090">
+                  <wp:extent cx="4474210" cy="1460339"/>
+                  <wp:effectExtent l="0" t="0" r="2540" b="6985"/>
+                  <wp:docPr id="3" name="Picture 3"/>
+                  <wp:cNvGraphicFramePr>
+                    <a:graphicFrameLocks xmlns:a="http://schemas.openxmlformats.org/drawingml/2006/main" noChangeAspect="1"/>
+                  </wp:cNvGraphicFramePr>
+                  <a:graphic xmlns:a="http://schemas.openxmlformats.org/drawingml/2006/main">
+                    <a:graphicData uri="http://schemas.openxmlformats.org/drawingml/2006/picture">
+                      <pic:pic xmlns:pic="http://schemas.openxmlformats.org/drawingml/2006/picture">
+                        <pic:nvPicPr>
+                          <pic:cNvPr id="0" name="Picture 2"/>
+                          <pic:cNvPicPr>
+                            <a:picLocks noChangeAspect="1" noChangeArrowheads="1"/>
+                          </pic:cNvPicPr>
+                        </pic:nvPicPr>
+                        <pic:blipFill>
+                          <a:blip r:embed="rId10" cstate="print">
+                            <a:extLst>
+                              <a:ext uri="{28A0092B-C50C-407E-A947-70E740481C1C}">
+                                <a14:useLocalDpi xmlns:a14="http://schemas.microsoft.com/office/drawing/2010/main" val="0"/>
+                              </a:ext>
+                            </a:extLst>
+                          </a:blip>
+                          <a:srcRect/>
+                          <a:stretch>
+                            <a:fillRect/>
+                          </a:stretch>
+                        </pic:blipFill>
+                        <pic:spPr bwMode="auto">
+                          <a:xfrm>
+                            <a:off x="0" y="0"/>
+                            <a:ext cx="4489427" cy="1465306"/>
+                          </a:xfrm>
+                          <a:prstGeom prst="rect">
+                            <a:avLst/>
+                          </a:prstGeom>
+                          <a:noFill/>
+                          <a:ln>
+                            <a:noFill/>
+                          </a:ln>
+                        </pic:spPr>
+                      </pic:pic>
+                    </a:graphicData>
+                  </a:graphic>
+                </wp:inline>
+              </w:drawing>
+            </w:r>
+          </w:p>
           <w:p/>
-          <w:p/>
-          <w:p>
-            <w:r>
-              <w:br/>
-            </w:r>
-            <w:r>
-              <w:br/>
-            </w:r>
-            <w:r>
-              <w:br/>
-            </w:r>
-            <w:r>
-              <w:br/>
-            </w:r>
-            <w:r>
-              <w:br/>
-            </w:r>
-            <w:r>
-              <w:br/>
-            </w:r>
-            <w:r>
-              <w:br/>
-            </w:r>
-            <w:r>
-              <w:br/>
-            </w:r>
-            <w:r>
-              <w:br/>
-            </w:r>
-            <w:r>
-              <w:br/>
-            </w:r>
-          </w:p>
         </w:tc>
       </w:tr>
       <w:tr>
@@ -993,30 +1046,63 @@
           </w:tcPr>
           <w:p>
             <w:r>
+              <w:t>No exception is thrown, meaning the loan limit is not enforced upon scanning the third item:</w:t>
+            </w:r>
+            <w:r>
               <w:br/>
             </w:r>
-          </w:p>
-          <w:p>
-            <w:r>
-              <w:br/>
-            </w:r>
-            <w:r>
-              <w:br/>
-            </w:r>
-            <w:r>
-              <w:br/>
-            </w:r>
-            <w:r>
-              <w:br/>
-            </w:r>
-            <w:r>
-              <w:br/>
-            </w:r>
-            <w:r>
-              <w:br/>
-            </w:r>
-            <w:r>
-              <w:br/>
+            <w:r>
+              <w:rPr>
+                <w:noProof/>
+              </w:rPr>
+              <w:drawing>
+                <wp:inline distT="0" distB="0" distL="0" distR="0" wp14:anchorId="0196D173" wp14:editId="00A3EAA1">
+                  <wp:extent cx="4044224" cy="886718"/>
+                  <wp:effectExtent l="0" t="0" r="0" b="8890"/>
+                  <wp:docPr id="4" name="Picture 4"/>
+                  <wp:cNvGraphicFramePr>
+                    <a:graphicFrameLocks xmlns:a="http://schemas.openxmlformats.org/drawingml/2006/main" noChangeAspect="1"/>
+                  </wp:cNvGraphicFramePr>
+                  <a:graphic xmlns:a="http://schemas.openxmlformats.org/drawingml/2006/main">
+                    <a:graphicData uri="http://schemas.openxmlformats.org/drawingml/2006/picture">
+                      <pic:pic xmlns:pic="http://schemas.openxmlformats.org/drawingml/2006/picture">
+                        <pic:nvPicPr>
+                          <pic:cNvPr id="0" name="Picture 3"/>
+                          <pic:cNvPicPr>
+                            <a:picLocks noChangeAspect="1" noChangeArrowheads="1"/>
+                          </pic:cNvPicPr>
+                        </pic:nvPicPr>
+                        <pic:blipFill>
+                          <a:blip r:embed="rId11" cstate="print">
+                            <a:extLst>
+                              <a:ext uri="{28A0092B-C50C-407E-A947-70E740481C1C}">
+                                <a14:useLocalDpi xmlns:a14="http://schemas.microsoft.com/office/drawing/2010/main" val="0"/>
+                              </a:ext>
+                            </a:extLst>
+                          </a:blip>
+                          <a:srcRect/>
+                          <a:stretch>
+                            <a:fillRect/>
+                          </a:stretch>
+                        </pic:blipFill>
+                        <pic:spPr bwMode="auto">
+                          <a:xfrm>
+                            <a:off x="0" y="0"/>
+                            <a:ext cx="4050958" cy="888194"/>
+                          </a:xfrm>
+                          <a:prstGeom prst="rect">
+                            <a:avLst/>
+                          </a:prstGeom>
+                          <a:noFill/>
+                          <a:ln>
+                            <a:noFill/>
+                          </a:ln>
+                        </pic:spPr>
+                      </pic:pic>
+                    </a:graphicData>
+                  </a:graphic>
+                </wp:inline>
+              </w:drawing>
             </w:r>
             <w:r>
               <w:br/>
@@ -1030,176 +1116,115 @@
     </w:tbl>
     <w:p>
       <w:pPr>
-        <w:rPr>
-          <w:b/>
-          <w:bCs/>
-          <w:lang w:val="en-US"/>
-        </w:rPr>
-      </w:pPr>
-    </w:p>
-    <w:p>
-      <w:pPr>
-        <w:rPr>
-          <w:b/>
-          <w:bCs/>
-          <w:lang w:val="en-US"/>
-        </w:rPr>
-      </w:pPr>
-    </w:p>
-    <w:p>
-      <w:pPr>
-        <w:rPr>
-          <w:b/>
-          <w:bCs/>
-          <w:lang w:val="en-US"/>
-        </w:rPr>
-      </w:pPr>
-    </w:p>
-    <w:p>
-      <w:pPr>
-        <w:rPr>
-          <w:b/>
-          <w:bCs/>
-          <w:lang w:val="en-US"/>
-        </w:rPr>
-      </w:pPr>
-    </w:p>
-    <w:p>
-      <w:pPr>
-        <w:rPr>
-          <w:b/>
-          <w:bCs/>
-          <w:lang w:val="en-US"/>
-        </w:rPr>
-      </w:pPr>
-    </w:p>
-    <w:p>
-      <w:pPr>
-        <w:rPr>
-          <w:b/>
-          <w:bCs/>
-          <w:lang w:val="en-US"/>
-        </w:rPr>
-      </w:pPr>
-    </w:p>
-    <w:p>
-      <w:pPr>
-        <w:rPr>
-          <w:b/>
-          <w:bCs/>
-          <w:lang w:val="en-US"/>
-        </w:rPr>
-      </w:pPr>
-    </w:p>
-    <w:p>
-      <w:pPr>
-        <w:rPr>
-          <w:b/>
-          <w:bCs/>
-          <w:lang w:val="en-US"/>
-        </w:rPr>
-      </w:pPr>
-    </w:p>
-    <w:p>
-      <w:pPr>
-        <w:rPr>
-          <w:b/>
-          <w:bCs/>
-          <w:lang w:val="en-US"/>
-        </w:rPr>
-      </w:pPr>
-    </w:p>
-    <w:p>
-      <w:pPr>
-        <w:rPr>
-          <w:b/>
-          <w:bCs/>
-          <w:lang w:val="en-US"/>
-        </w:rPr>
-      </w:pPr>
-    </w:p>
-    <w:p>
-      <w:pPr>
-        <w:rPr>
-          <w:b/>
-          <w:bCs/>
-          <w:lang w:val="en-US"/>
-        </w:rPr>
+        <w:pStyle w:val="Heading1"/>
       </w:pPr>
       <w:r>
-        <w:rPr>
-          <w:b/>
-          <w:bCs/>
-          <w:lang w:val="en-US"/>
-        </w:rPr>
         <w:lastRenderedPageBreak/>
-        <w:t>Bug 2 – Tracing</w:t>
+        <w:t xml:space="preserve">Step 3 : Tracing </w:t>
       </w:r>
     </w:p>
+    <w:tbl>
+      <w:tblPr>
+        <w:tblStyle w:val="TableGrid"/>
+        <w:tblW w:w="0" w:type="auto"/>
+        <w:tblLook w:val="04A0" w:firstRow="1" w:lastRow="0" w:firstColumn="1" w:lastColumn="0" w:noHBand="0" w:noVBand="1"/>
+      </w:tblPr>
+      <w:tblGrid>
+        <w:gridCol w:w="2263"/>
+        <w:gridCol w:w="6753"/>
+      </w:tblGrid>
+      <w:tr>
+        <w:tc>
+          <w:tcPr>
+            <w:tcW w:w="2263" w:type="dxa"/>
+          </w:tcPr>
+          <w:p>
+            <w:pPr>
+              <w:rPr>
+                <w:b/>
+                <w:bCs/>
+              </w:rPr>
+            </w:pPr>
+            <w:r>
+              <w:rPr>
+                <w:b/>
+                <w:bCs/>
+              </w:rPr>
+              <w:t>Debugging Log</w:t>
+            </w:r>
+          </w:p>
+        </w:tc>
+        <w:tc>
+          <w:tcPr>
+            <w:tcW w:w="6753" w:type="dxa"/>
+          </w:tcPr>
+          <w:p>
+            <w:r>
+              <w:t xml:space="preserve">Bug </w:t>
+            </w:r>
+            <w:r>
+              <w:t xml:space="preserve">2 </w:t>
+            </w:r>
+            <w:r>
+              <w:t>using Bug</w:t>
+            </w:r>
+            <w:r>
+              <w:t>2</w:t>
+            </w:r>
+            <w:r>
+              <w:t>Test</w:t>
+            </w:r>
+          </w:p>
+        </w:tc>
+      </w:tr>
+      <w:tr>
+        <w:tc>
+          <w:tcPr>
+            <w:tcW w:w="2263" w:type="dxa"/>
+          </w:tcPr>
+          <w:p>
+            <w:pPr>
+              <w:rPr>
+                <w:b/>
+                <w:bCs/>
+              </w:rPr>
+            </w:pPr>
+            <w:r>
+              <w:rPr>
+                <w:b/>
+                <w:bCs/>
+              </w:rPr>
+              <w:t>Initial Observation</w:t>
+            </w:r>
+          </w:p>
+        </w:tc>
+        <w:tc>
+          <w:tcPr>
+            <w:tcW w:w="6753" w:type="dxa"/>
+          </w:tcPr>
+          <w:p>
+            <w:r>
+              <w:t>Bug</w:t>
+            </w:r>
+            <w:r>
+              <w:t>2</w:t>
+            </w:r>
+            <w:r>
+              <w:t xml:space="preserve">Test confirms the bug.  </w:t>
+            </w:r>
+            <w:r>
+              <w:t>The program does not prevent the patron from borrowing more than 2 items at a time, upon scanning the third item.</w:t>
+            </w:r>
+          </w:p>
+        </w:tc>
+      </w:tr>
+    </w:tbl>
     <w:p>
       <w:pPr>
-        <w:rPr>
-          <w:lang w:val="en-US"/>
-        </w:rPr>
+        <w:pStyle w:val="Heading2"/>
       </w:pPr>
       <w:r>
-        <w:rPr>
-          <w:b/>
-          <w:bCs/>
-          <w:lang w:val="en-US"/>
-        </w:rPr>
-        <w:t>Point of Failure:</w:t>
-      </w:r>
-    </w:p>
-    <w:p>
-      <w:pPr>
-        <w:pStyle w:val="ListBullet"/>
-        <w:numPr>
-          <w:ilvl w:val="0"/>
-          <w:numId w:val="2"/>
-        </w:numPr>
-        <w:rPr>
-          <w:lang w:val="en-US"/>
-        </w:rPr>
-      </w:pPr>
-      <w:r>
-        <w:rPr>
-          <w:lang w:val="en-US"/>
-        </w:rPr>
-        <w:t>Patron can borrow more items than the set limit for borrowing in one session.</w:t>
-      </w:r>
-    </w:p>
-    <w:p>
-      <w:pPr>
-        <w:rPr>
-          <w:b/>
-          <w:bCs/>
-          <w:lang w:val="en-US"/>
-        </w:rPr>
-      </w:pPr>
-      <w:r>
-        <w:rPr>
-          <w:b/>
-          <w:bCs/>
-          <w:lang w:val="en-US"/>
-        </w:rPr>
-        <w:t xml:space="preserve">Hypothesis </w:t>
-      </w:r>
-      <w:r>
-        <w:rPr>
-          <w:b/>
-          <w:bCs/>
-          <w:lang w:val="en-US"/>
-        </w:rPr>
-        <w:t>1</w:t>
-      </w:r>
-      <w:r>
-        <w:rPr>
-          <w:b/>
-          <w:bCs/>
-          <w:lang w:val="en-US"/>
-        </w:rPr>
-        <w:t>:</w:t>
+        <w:t>Hypothesis 1:</w:t>
       </w:r>
     </w:p>
     <w:tbl>
@@ -1249,8 +1274,49 @@
               <w:rPr>
                 <w:lang w:val="en-US"/>
               </w:rPr>
-              <w:t>Line 59 getNumberofCurrentLoans returns incorrect value</w:t>
-            </w:r>
+              <w:t xml:space="preserve">Line 59 </w:t>
+            </w:r>
+            <w:proofErr w:type="spellStart"/>
+            <w:r>
+              <w:rPr>
+                <w:lang w:val="en-US"/>
+              </w:rPr>
+              <w:t>getNumberofCurrentLoans</w:t>
+            </w:r>
+            <w:proofErr w:type="spellEnd"/>
+            <w:r>
+              <w:rPr>
+                <w:lang w:val="en-US"/>
+              </w:rPr>
+              <w:t xml:space="preserve"> returns incorrect value</w:t>
+            </w:r>
+          </w:p>
+          <w:p>
+            <w:pPr>
+              <w:rPr>
+                <w:lang w:val="en-US"/>
+              </w:rPr>
+            </w:pPr>
+          </w:p>
+          <w:p>
+            <w:pPr>
+              <w:rPr>
+                <w:lang w:val="en-US"/>
+              </w:rPr>
+            </w:pPr>
+            <w:r>
+              <w:rPr>
+                <w:lang w:val="en-US"/>
+              </w:rPr>
+              <w:t>Patrons number of current loans does not report/return the correct value. Causing the program to fault and allow more than limit.</w:t>
+            </w:r>
+          </w:p>
+          <w:p>
+            <w:pPr>
+              <w:rPr>
+                <w:lang w:val="en-US"/>
+              </w:rPr>
+            </w:pPr>
           </w:p>
         </w:tc>
       </w:tr>
@@ -1271,6 +1337,123 @@
               <w:rPr>
                 <w:b/>
                 <w:bCs/>
+              </w:rPr>
+              <w:t>Class</w:t>
+            </w:r>
+          </w:p>
+        </w:tc>
+        <w:tc>
+          <w:tcPr>
+            <w:tcW w:w="7683" w:type="dxa"/>
+          </w:tcPr>
+          <w:p>
+            <w:pPr>
+              <w:rPr>
+                <w:lang w:val="en-US"/>
+              </w:rPr>
+            </w:pPr>
+            <w:r>
+              <w:rPr>
+                <w:lang w:val="en-US"/>
+              </w:rPr>
+              <w:t>Patron.java</w:t>
+            </w:r>
+          </w:p>
+        </w:tc>
+      </w:tr>
+      <w:tr>
+        <w:tc>
+          <w:tcPr>
+            <w:tcW w:w="1333" w:type="dxa"/>
+          </w:tcPr>
+          <w:p>
+            <w:pPr>
+              <w:rPr>
+                <w:b/>
+                <w:bCs/>
+                <w:lang w:val="en-US"/>
+              </w:rPr>
+            </w:pPr>
+            <w:r>
+              <w:rPr>
+                <w:b/>
+                <w:bCs/>
+              </w:rPr>
+              <w:t>Line / Variable</w:t>
+            </w:r>
+          </w:p>
+        </w:tc>
+        <w:tc>
+          <w:tcPr>
+            <w:tcW w:w="7683" w:type="dxa"/>
+          </w:tcPr>
+          <w:p>
+            <w:pPr>
+              <w:rPr>
+                <w:lang w:val="en-US"/>
+              </w:rPr>
+            </w:pPr>
+            <w:r>
+              <w:rPr>
+                <w:lang w:val="en-US"/>
+              </w:rPr>
+              <w:t xml:space="preserve">Line 59 </w:t>
+            </w:r>
+            <w:proofErr w:type="spellStart"/>
+            <w:r>
+              <w:rPr>
+                <w:lang w:val="en-US"/>
+              </w:rPr>
+              <w:t>getNumberofCurrentLoans</w:t>
+            </w:r>
+            <w:proofErr w:type="spellEnd"/>
+          </w:p>
+          <w:p>
+            <w:pPr>
+              <w:rPr>
+                <w:lang w:val="en-US"/>
+              </w:rPr>
+            </w:pPr>
+            <w:r>
+              <w:rPr>
+                <w:lang w:val="en-US"/>
+              </w:rPr>
+              <w:t xml:space="preserve">Variable: </w:t>
+            </w:r>
+            <w:proofErr w:type="spellStart"/>
+            <w:r>
+              <w:rPr>
+                <w:lang w:val="en-US"/>
+              </w:rPr>
+              <w:t>currentLoans.size</w:t>
+            </w:r>
+            <w:proofErr w:type="spellEnd"/>
+            <w:r>
+              <w:rPr>
+                <w:lang w:val="en-US"/>
+              </w:rPr>
+              <w:t>();</w:t>
+            </w:r>
+          </w:p>
+        </w:tc>
+      </w:tr>
+      <w:tr>
+        <w:tc>
+          <w:tcPr>
+            <w:tcW w:w="1333" w:type="dxa"/>
+          </w:tcPr>
+          <w:p>
+            <w:pPr>
+              <w:rPr>
+                <w:b/>
+                <w:bCs/>
+                <w:lang w:val="en-US"/>
+              </w:rPr>
+            </w:pPr>
+            <w:r>
+              <w:rPr>
+                <w:b/>
+                <w:bCs/>
                 <w:lang w:val="en-US"/>
               </w:rPr>
               <w:t>Prediction</w:t>
@@ -1287,11 +1470,19 @@
                 <w:lang w:val="en-US"/>
               </w:rPr>
             </w:pPr>
-            <w:r>
-              <w:rPr>
-                <w:lang w:val="en-US"/>
-              </w:rPr>
-              <w:t xml:space="preserve">Return currentLoans.size incorrect </w:t>
+            <w:proofErr w:type="spellStart"/>
+            <w:r>
+              <w:rPr>
+                <w:lang w:val="en-US"/>
+              </w:rPr>
+              <w:t>currentLoans.size</w:t>
+            </w:r>
+            <w:proofErr w:type="spellEnd"/>
+            <w:r>
+              <w:rPr>
+                <w:lang w:val="en-US"/>
+              </w:rPr>
+              <w:t xml:space="preserve"> incorrect </w:t>
             </w:r>
           </w:p>
         </w:tc>
@@ -1365,7 +1556,7 @@
                           </pic:cNvPicPr>
                         </pic:nvPicPr>
                         <pic:blipFill>
-                          <a:blip r:embed="rId9">
+                          <a:blip r:embed="rId12">
                             <a:extLst>
                               <a:ext uri="{28A0092B-C50C-407E-A947-70E740481C1C}">
                                 <a14:useLocalDpi xmlns:a14="http://schemas.microsoft.com/office/drawing/2010/main" val="0"/>
@@ -1576,7 +1767,7 @@
                           </pic:cNvPicPr>
                         </pic:nvPicPr>
                         <pic:blipFill>
-                          <a:blip r:embed="rId10">
+                          <a:blip r:embed="rId13">
                             <a:extLst>
                               <a:ext uri="{28A0092B-C50C-407E-A947-70E740481C1C}">
                                 <a14:useLocalDpi xmlns:a14="http://schemas.microsoft.com/office/drawing/2010/main" val="0"/>
@@ -1650,7 +1841,7 @@
                           </pic:cNvPicPr>
                         </pic:nvPicPr>
                         <pic:blipFill>
-                          <a:blip r:embed="rId11">
+                          <a:blip r:embed="rId14">
                             <a:extLst>
                               <a:ext uri="{28A0092B-C50C-407E-A947-70E740481C1C}">
                                 <a14:useLocalDpi xmlns:a14="http://schemas.microsoft.com/office/drawing/2010/main" val="0"/>
@@ -1781,63 +1972,9 @@
     </w:p>
     <w:p>
       <w:pPr>
-        <w:rPr>
-          <w:b/>
-          <w:bCs/>
-          <w:lang w:val="en-US"/>
-        </w:rPr>
-      </w:pPr>
-    </w:p>
-    <w:p>
-      <w:pPr>
-        <w:rPr>
-          <w:b/>
-          <w:bCs/>
-          <w:lang w:val="en-US"/>
-        </w:rPr>
-      </w:pPr>
-    </w:p>
-    <w:p>
-      <w:pPr>
-        <w:rPr>
-          <w:b/>
-          <w:bCs/>
-          <w:lang w:val="en-US"/>
-        </w:rPr>
-      </w:pPr>
-    </w:p>
-    <w:p>
-      <w:pPr>
-        <w:rPr>
-          <w:b/>
-          <w:bCs/>
-          <w:lang w:val="en-US"/>
-        </w:rPr>
-      </w:pPr>
-    </w:p>
-    <w:p>
-      <w:pPr>
-        <w:rPr>
-          <w:b/>
-          <w:bCs/>
-          <w:lang w:val="en-US"/>
-        </w:rPr>
-      </w:pPr>
-    </w:p>
-    <w:p>
-      <w:pPr>
-        <w:rPr>
-          <w:b/>
-          <w:bCs/>
-          <w:lang w:val="en-US"/>
-        </w:rPr>
+        <w:pStyle w:val="Heading2"/>
       </w:pPr>
       <w:r>
-        <w:rPr>
-          <w:b/>
-          <w:bCs/>
-          <w:lang w:val="en-US"/>
-        </w:rPr>
         <w:lastRenderedPageBreak/>
         <w:t>Hypothesis 2:</w:t>
       </w:r>
@@ -1892,15 +2029,113 @@
               <w:rPr>
                 <w:lang w:val="en-US"/>
               </w:rPr>
-              <w:t>Line 49 Library.canPatronBorrow(patron) returns true when it should return false</w:t>
-            </w:r>
-          </w:p>
-          <w:p>
-            <w:pPr>
-              <w:rPr>
-                <w:lang w:val="en-US"/>
-              </w:rPr>
-            </w:pPr>
+              <w:t>We now know that the number of current loans reported is correct. Now we will check to see if the flag for checking if a patron can borrow is working correctly.</w:t>
+            </w:r>
+          </w:p>
+          <w:p>
+            <w:pPr>
+              <w:rPr>
+                <w:lang w:val="en-US"/>
+              </w:rPr>
+            </w:pPr>
+          </w:p>
+        </w:tc>
+      </w:tr>
+      <w:tr>
+        <w:trPr>
+          <w:trHeight w:val="355"/>
+        </w:trPr>
+        <w:tc>
+          <w:tcPr>
+            <w:tcW w:w="2299" w:type="dxa"/>
+          </w:tcPr>
+          <w:p>
+            <w:pPr>
+              <w:rPr>
+                <w:b/>
+                <w:bCs/>
+                <w:lang w:val="en-US"/>
+              </w:rPr>
+            </w:pPr>
+            <w:r>
+              <w:rPr>
+                <w:b/>
+                <w:bCs/>
+                <w:lang w:val="en-US"/>
+              </w:rPr>
+              <w:t>Class</w:t>
+            </w:r>
+          </w:p>
+        </w:tc>
+        <w:tc>
+          <w:tcPr>
+            <w:tcW w:w="6836" w:type="dxa"/>
+          </w:tcPr>
+          <w:p>
+            <w:pPr>
+              <w:rPr>
+                <w:lang w:val="en-US"/>
+              </w:rPr>
+            </w:pPr>
+            <w:r>
+              <w:rPr>
+                <w:lang w:val="en-US"/>
+              </w:rPr>
+              <w:t>Library.java</w:t>
+            </w:r>
+          </w:p>
+        </w:tc>
+      </w:tr>
+      <w:tr>
+        <w:trPr>
+          <w:trHeight w:val="355"/>
+        </w:trPr>
+        <w:tc>
+          <w:tcPr>
+            <w:tcW w:w="2299" w:type="dxa"/>
+          </w:tcPr>
+          <w:p>
+            <w:pPr>
+              <w:rPr>
+                <w:b/>
+                <w:bCs/>
+                <w:lang w:val="en-US"/>
+              </w:rPr>
+            </w:pPr>
+            <w:r>
+              <w:rPr>
+                <w:b/>
+                <w:bCs/>
+                <w:lang w:val="en-US"/>
+              </w:rPr>
+              <w:t>Line/Variable</w:t>
+            </w:r>
+          </w:p>
+        </w:tc>
+        <w:tc>
+          <w:tcPr>
+            <w:tcW w:w="6836" w:type="dxa"/>
+          </w:tcPr>
+          <w:p>
+            <w:pPr>
+              <w:rPr>
+                <w:lang w:val="en-US"/>
+              </w:rPr>
+            </w:pPr>
+            <w:r>
+              <w:rPr>
+                <w:lang w:val="en-US"/>
+              </w:rPr>
+              <w:t xml:space="preserve">49 </w:t>
+            </w:r>
+            <w:proofErr w:type="spellStart"/>
+            <w:r>
+              <w:rPr>
+                <w:lang w:val="en-US"/>
+              </w:rPr>
+              <w:t>canPatronBorrow</w:t>
+            </w:r>
+            <w:proofErr w:type="spellEnd"/>
           </w:p>
         </w:tc>
       </w:tr>
@@ -2034,7 +2269,7 @@
                           </pic:cNvPicPr>
                         </pic:nvPicPr>
                         <pic:blipFill>
-                          <a:blip r:embed="rId12">
+                          <a:blip r:embed="rId15">
                             <a:extLst>
                               <a:ext uri="{28A0092B-C50C-407E-A947-70E740481C1C}">
                                 <a14:useLocalDpi xmlns:a14="http://schemas.microsoft.com/office/drawing/2010/main" val="0"/>
@@ -2147,7 +2382,7 @@
                           </pic:cNvPicPr>
                         </pic:nvPicPr>
                         <pic:blipFill>
-                          <a:blip r:embed="rId13">
+                          <a:blip r:embed="rId16">
                             <a:extLst>
                               <a:ext uri="{28A0092B-C50C-407E-A947-70E740481C1C}">
                                 <a14:useLocalDpi xmlns:a14="http://schemas.microsoft.com/office/drawing/2010/main" val="0"/>
@@ -2214,7 +2449,7 @@
                           </pic:cNvPicPr>
                         </pic:nvPicPr>
                         <pic:blipFill>
-                          <a:blip r:embed="rId14">
+                          <a:blip r:embed="rId17">
                             <a:extLst>
                               <a:ext uri="{28A0092B-C50C-407E-A947-70E740481C1C}">
                                 <a14:useLocalDpi xmlns:a14="http://schemas.microsoft.com/office/drawing/2010/main" val="0"/>
@@ -2282,7 +2517,7 @@
                           </pic:cNvPicPr>
                         </pic:nvPicPr>
                         <pic:blipFill>
-                          <a:blip r:embed="rId15" cstate="print">
+                          <a:blip r:embed="rId18" cstate="print">
                             <a:extLst>
                               <a:ext uri="{28A0092B-C50C-407E-A947-70E740481C1C}">
                                 <a14:useLocalDpi xmlns:a14="http://schemas.microsoft.com/office/drawing/2010/main" val="0"/>
@@ -2372,6 +2607,7 @@
                 <w:noProof/>
                 <w:lang w:val="en-US"/>
               </w:rPr>
+              <w:lastRenderedPageBreak/>
               <w:drawing>
                 <wp:inline distT="0" distB="0" distL="0" distR="0" wp14:anchorId="74DF7711" wp14:editId="0431A3EF">
                   <wp:extent cx="3430442" cy="907928"/>
@@ -2390,7 +2626,7 @@
                           </pic:cNvPicPr>
                         </pic:nvPicPr>
                         <pic:blipFill>
-                          <a:blip r:embed="rId16">
+                          <a:blip r:embed="rId19">
                             <a:extLst>
                               <a:ext uri="{28A0092B-C50C-407E-A947-70E740481C1C}">
                                 <a14:useLocalDpi xmlns:a14="http://schemas.microsoft.com/office/drawing/2010/main" val="0"/>
@@ -2446,7 +2682,6 @@
               <w:rPr>
                 <w:lang w:val="en-US"/>
               </w:rPr>
-              <w:lastRenderedPageBreak/>
               <w:t>Patron now has 2 loans:</w:t>
             </w:r>
           </w:p>
@@ -2479,7 +2714,7 @@
                           </pic:cNvPicPr>
                         </pic:nvPicPr>
                         <pic:blipFill>
-                          <a:blip r:embed="rId17" cstate="print">
+                          <a:blip r:embed="rId20" cstate="print">
                             <a:extLst>
                               <a:ext uri="{28A0092B-C50C-407E-A947-70E740481C1C}">
                                 <a14:useLocalDpi xmlns:a14="http://schemas.microsoft.com/office/drawing/2010/main" val="0"/>
@@ -2560,7 +2795,7 @@
                           </pic:cNvPicPr>
                         </pic:nvPicPr>
                         <pic:blipFill>
-                          <a:blip r:embed="rId18">
+                          <a:blip r:embed="rId21">
                             <a:extLst>
                               <a:ext uri="{28A0092B-C50C-407E-A947-70E740481C1C}">
                                 <a14:useLocalDpi xmlns:a14="http://schemas.microsoft.com/office/drawing/2010/main" val="0"/>
@@ -2595,14 +2830,38 @@
           <w:p>
             <w:pPr>
               <w:rPr>
-                <w:lang w:val="en-US"/>
-              </w:rPr>
-            </w:pPr>
-            <w:r>
-              <w:rPr>
-                <w:lang w:val="en-US"/>
-              </w:rPr>
-              <w:t>canPatronBorrow returns false.</w:t>
+                <w:b/>
+                <w:bCs/>
+                <w:lang w:val="en-US"/>
+              </w:rPr>
+            </w:pPr>
+            <w:proofErr w:type="spellStart"/>
+            <w:r>
+              <w:rPr>
+                <w:lang w:val="en-US"/>
+              </w:rPr>
+              <w:t>canPatronBorrow</w:t>
+            </w:r>
+            <w:proofErr w:type="spellEnd"/>
+            <w:r>
+              <w:rPr>
+                <w:lang w:val="en-US"/>
+              </w:rPr>
+              <w:t xml:space="preserve"> returns false</w:t>
+            </w:r>
+            <w:r>
+              <w:rPr>
+                <w:lang w:val="en-US"/>
+              </w:rPr>
+              <w:t xml:space="preserve"> == </w:t>
+            </w:r>
+            <w:r>
+              <w:rPr>
+                <w:b/>
+                <w:bCs/>
+                <w:lang w:val="en-US"/>
+              </w:rPr>
+              <w:t>sane.</w:t>
             </w:r>
           </w:p>
           <w:p>
@@ -2636,7 +2895,6 @@
                 <w:bCs/>
                 <w:lang w:val="en-US"/>
               </w:rPr>
-              <w:lastRenderedPageBreak/>
               <w:t>Conclusion</w:t>
             </w:r>
           </w:p>
@@ -2661,10 +2919,6 @@
         </w:tc>
       </w:tr>
     </w:tbl>
-    <w:p/>
-    <w:p/>
-    <w:p/>
-    <w:p/>
     <w:p/>
     <w:p/>
     <w:p/>
@@ -2807,7 +3061,19 @@
               <w:rPr>
                 <w:lang w:val="en-US"/>
               </w:rPr>
-              <w:t xml:space="preserve"> contains a logic error.</w:t>
+              <w:t xml:space="preserve"> </w:t>
+            </w:r>
+            <w:r>
+              <w:rPr>
+                <w:lang w:val="en-US"/>
+              </w:rPr>
+              <w:t>must contain</w:t>
+            </w:r>
+            <w:r>
+              <w:rPr>
+                <w:lang w:val="en-US"/>
+              </w:rPr>
+              <w:t xml:space="preserve"> a logic error.</w:t>
             </w:r>
           </w:p>
         </w:tc>
@@ -2831,6 +3097,90 @@
                 <w:bCs/>
                 <w:lang w:val="en-US"/>
               </w:rPr>
+              <w:t>Class</w:t>
+            </w:r>
+          </w:p>
+        </w:tc>
+        <w:tc>
+          <w:tcPr>
+            <w:tcW w:w="7683" w:type="dxa"/>
+          </w:tcPr>
+          <w:p>
+            <w:pPr>
+              <w:rPr>
+                <w:lang w:val="en-US"/>
+              </w:rPr>
+            </w:pPr>
+            <w:r>
+              <w:rPr>
+                <w:lang w:val="en-US"/>
+              </w:rPr>
+              <w:t>BorrowItemControl.java</w:t>
+            </w:r>
+          </w:p>
+        </w:tc>
+      </w:tr>
+      <w:tr>
+        <w:tc>
+          <w:tcPr>
+            <w:tcW w:w="1333" w:type="dxa"/>
+          </w:tcPr>
+          <w:p>
+            <w:pPr>
+              <w:rPr>
+                <w:b/>
+                <w:bCs/>
+                <w:lang w:val="en-US"/>
+              </w:rPr>
+            </w:pPr>
+            <w:r>
+              <w:rPr>
+                <w:b/>
+                <w:bCs/>
+                <w:lang w:val="en-US"/>
+              </w:rPr>
+              <w:t>Line / variable</w:t>
+            </w:r>
+          </w:p>
+        </w:tc>
+        <w:tc>
+          <w:tcPr>
+            <w:tcW w:w="7683" w:type="dxa"/>
+          </w:tcPr>
+          <w:p>
+            <w:pPr>
+              <w:rPr>
+                <w:lang w:val="en-US"/>
+              </w:rPr>
+            </w:pPr>
+            <w:r>
+              <w:rPr>
+                <w:lang w:val="en-US"/>
+              </w:rPr>
+              <w:t>79</w:t>
+            </w:r>
+          </w:p>
+        </w:tc>
+      </w:tr>
+      <w:tr>
+        <w:tc>
+          <w:tcPr>
+            <w:tcW w:w="1333" w:type="dxa"/>
+          </w:tcPr>
+          <w:p>
+            <w:pPr>
+              <w:rPr>
+                <w:b/>
+                <w:bCs/>
+                <w:lang w:val="en-US"/>
+              </w:rPr>
+            </w:pPr>
+            <w:r>
+              <w:rPr>
+                <w:b/>
+                <w:bCs/>
+                <w:lang w:val="en-US"/>
+              </w:rPr>
               <w:t>Prediction</w:t>
             </w:r>
           </w:p>
@@ -2900,7 +3250,7 @@
               <w:rPr>
                 <w:lang w:val="en-US"/>
               </w:rPr>
-              <w:t>is always false.</w:t>
+              <w:t>contains logic error.</w:t>
             </w:r>
           </w:p>
           <w:p>
@@ -2988,7 +3338,7 @@
                           </pic:cNvPicPr>
                         </pic:nvPicPr>
                         <pic:blipFill>
-                          <a:blip r:embed="rId19" cstate="print">
+                          <a:blip r:embed="rId22" cstate="print">
                             <a:extLst>
                               <a:ext uri="{28A0092B-C50C-407E-A947-70E740481C1C}">
                                 <a14:useLocalDpi xmlns:a14="http://schemas.microsoft.com/office/drawing/2010/main" val="0"/>
@@ -3131,7 +3481,7 @@
                           </pic:cNvPicPr>
                         </pic:nvPicPr>
                         <pic:blipFill>
-                          <a:blip r:embed="rId20">
+                          <a:blip r:embed="rId23">
                             <a:extLst>
                               <a:ext uri="{28A0092B-C50C-407E-A947-70E740481C1C}">
                                 <a14:useLocalDpi xmlns:a14="http://schemas.microsoft.com/office/drawing/2010/main" val="0"/>
@@ -3191,7 +3541,7 @@
                           </pic:cNvPicPr>
                         </pic:nvPicPr>
                         <pic:blipFill>
-                          <a:blip r:embed="rId21" cstate="print">
+                          <a:blip r:embed="rId24" cstate="print">
                             <a:extLst>
                               <a:ext uri="{28A0092B-C50C-407E-A947-70E740481C1C}">
                                 <a14:useLocalDpi xmlns:a14="http://schemas.microsoft.com/office/drawing/2010/main" val="0"/>
@@ -3292,7 +3642,7 @@
                           </pic:cNvPicPr>
                         </pic:nvPicPr>
                         <pic:blipFill>
-                          <a:blip r:embed="rId22">
+                          <a:blip r:embed="rId25">
                             <a:extLst>
                               <a:ext uri="{28A0092B-C50C-407E-A947-70E740481C1C}">
                                 <a14:useLocalDpi xmlns:a14="http://schemas.microsoft.com/office/drawing/2010/main" val="0"/>
@@ -3346,7 +3696,7 @@
                           </pic:cNvPicPr>
                         </pic:nvPicPr>
                         <pic:blipFill>
-                          <a:blip r:embed="rId23" cstate="print">
+                          <a:blip r:embed="rId26" cstate="print">
                             <a:extLst>
                               <a:ext uri="{28A0092B-C50C-407E-A947-70E740481C1C}">
                                 <a14:useLocalDpi xmlns:a14="http://schemas.microsoft.com/office/drawing/2010/main" val="0"/>
@@ -3413,13 +3763,25 @@
                 <w:lang w:val="en-US"/>
               </w:rPr>
             </w:pPr>
-          </w:p>
-          <w:p>
-            <w:pPr>
-              <w:rPr>
-                <w:lang w:val="en-US"/>
-              </w:rPr>
-            </w:pPr>
+            <w:r>
+              <w:rPr>
+                <w:lang w:val="en-US"/>
+              </w:rPr>
+              <w:t xml:space="preserve">Scan third item </w:t>
+            </w:r>
+          </w:p>
+          <w:p>
+            <w:pPr>
+              <w:rPr>
+                <w:lang w:val="en-US"/>
+              </w:rPr>
+            </w:pPr>
+            <w:r>
+              <w:rPr>
+                <w:lang w:val="en-US"/>
+              </w:rPr>
+              <w:t xml:space="preserve"> pendingList.size = 3 while loansRemaining = 2:</w:t>
+            </w:r>
           </w:p>
           <w:p>
             <w:pPr>
@@ -3432,15 +3794,14 @@
                 <w:noProof/>
                 <w:lang w:val="en-US"/>
               </w:rPr>
-              <w:lastRenderedPageBreak/>
               <w:drawing>
-                <wp:anchor distT="0" distB="0" distL="114300" distR="114300" simplePos="0" relativeHeight="251661312" behindDoc="0" locked="0" layoutInCell="1" allowOverlap="1" wp14:anchorId="500E7BAF" wp14:editId="308EC827">
+                <wp:anchor distT="0" distB="0" distL="114300" distR="114300" simplePos="0" relativeHeight="251661312" behindDoc="0" locked="0" layoutInCell="1" allowOverlap="1" wp14:anchorId="500E7BAF" wp14:editId="3796BB4D">
                   <wp:simplePos x="0" y="0"/>
                   <wp:positionH relativeFrom="column">
-                    <wp:posOffset>2032446</wp:posOffset>
+                    <wp:posOffset>2003951</wp:posOffset>
                   </wp:positionH>
                   <wp:positionV relativeFrom="paragraph">
-                    <wp:posOffset>260453</wp:posOffset>
+                    <wp:posOffset>328451</wp:posOffset>
                   </wp:positionV>
                   <wp:extent cx="2411730" cy="515620"/>
                   <wp:effectExtent l="0" t="0" r="7620" b="0"/>
@@ -3459,7 +3820,7 @@
                           </pic:cNvPicPr>
                         </pic:nvPicPr>
                         <pic:blipFill>
-                          <a:blip r:embed="rId24" cstate="print">
+                          <a:blip r:embed="rId27" cstate="print">
                             <a:extLst>
                               <a:ext uri="{28A0092B-C50C-407E-A947-70E740481C1C}">
                                 <a14:useLocalDpi xmlns:a14="http://schemas.microsoft.com/office/drawing/2010/main" val="0"/>
@@ -3498,30 +3859,86 @@
             </w:r>
             <w:r>
               <w:rPr>
-                <w:lang w:val="en-US"/>
-              </w:rPr>
-              <w:t>Scan third item and pendingList.size = 3 while loansRemaining = 2:</w:t>
-            </w:r>
-          </w:p>
-          <w:p>
-            <w:pPr>
-              <w:rPr>
-                <w:lang w:val="en-US"/>
-              </w:rPr>
-            </w:pPr>
-            <w:r>
-              <w:rPr>
                 <w:noProof/>
                 <w:lang w:val="en-US"/>
               </w:rPr>
               <w:drawing>
-                <wp:anchor distT="0" distB="0" distL="114300" distR="114300" simplePos="0" relativeHeight="251662336" behindDoc="0" locked="0" layoutInCell="1" allowOverlap="1" wp14:anchorId="1D830D9E" wp14:editId="7962D6C9">
+                <wp:anchor distT="0" distB="0" distL="114300" distR="114300" simplePos="0" relativeHeight="251660288" behindDoc="0" locked="0" layoutInCell="1" allowOverlap="1" wp14:anchorId="3D3A4B12" wp14:editId="7CD1DEA0">
                   <wp:simplePos x="0" y="0"/>
                   <wp:positionH relativeFrom="column">
-                    <wp:posOffset>2155894</wp:posOffset>
+                    <wp:posOffset>1133</wp:posOffset>
                   </wp:positionH>
                   <wp:positionV relativeFrom="paragraph">
-                    <wp:posOffset>716023</wp:posOffset>
+                    <wp:posOffset>-137</wp:posOffset>
+                  </wp:positionV>
+                  <wp:extent cx="1764545" cy="2686745"/>
+                  <wp:effectExtent l="0" t="0" r="7620" b="0"/>
+                  <wp:wrapSquare wrapText="bothSides"/>
+                  <wp:docPr id="48" name="Picture 48"/>
+                  <wp:cNvGraphicFramePr>
+                    <a:graphicFrameLocks xmlns:a="http://schemas.openxmlformats.org/drawingml/2006/main" noChangeAspect="1"/>
+                  </wp:cNvGraphicFramePr>
+                  <a:graphic xmlns:a="http://schemas.openxmlformats.org/drawingml/2006/main">
+                    <a:graphicData uri="http://schemas.openxmlformats.org/drawingml/2006/picture">
+                      <pic:pic xmlns:pic="http://schemas.openxmlformats.org/drawingml/2006/picture">
+                        <pic:nvPicPr>
+                          <pic:cNvPr id="0" name="Picture 31"/>
+                          <pic:cNvPicPr>
+                            <a:picLocks noChangeAspect="1" noChangeArrowheads="1"/>
+                          </pic:cNvPicPr>
+                        </pic:nvPicPr>
+                        <pic:blipFill>
+                          <a:blip r:embed="rId28" cstate="print">
+                            <a:extLst>
+                              <a:ext uri="{28A0092B-C50C-407E-A947-70E740481C1C}">
+                                <a14:useLocalDpi xmlns:a14="http://schemas.microsoft.com/office/drawing/2010/main" val="0"/>
+                              </a:ext>
+                            </a:extLst>
+                          </a:blip>
+                          <a:srcRect/>
+                          <a:stretch>
+                            <a:fillRect/>
+                          </a:stretch>
+                        </pic:blipFill>
+                        <pic:spPr bwMode="auto">
+                          <a:xfrm>
+                            <a:off x="0" y="0"/>
+                            <a:ext cx="1764545" cy="2686745"/>
+                          </a:xfrm>
+                          <a:prstGeom prst="rect">
+                            <a:avLst/>
+                          </a:prstGeom>
+                          <a:noFill/>
+                          <a:ln>
+                            <a:noFill/>
+                          </a:ln>
+                        </pic:spPr>
+                      </pic:pic>
+                    </a:graphicData>
+                  </a:graphic>
+                </wp:anchor>
+              </w:drawing>
+            </w:r>
+          </w:p>
+          <w:p>
+            <w:pPr>
+              <w:rPr>
+                <w:lang w:val="en-US"/>
+              </w:rPr>
+            </w:pPr>
+            <w:r>
+              <w:rPr>
+                <w:noProof/>
+                <w:lang w:val="en-US"/>
+              </w:rPr>
+              <w:drawing>
+                <wp:anchor distT="0" distB="0" distL="114300" distR="114300" simplePos="0" relativeHeight="251662336" behindDoc="0" locked="0" layoutInCell="1" allowOverlap="1" wp14:anchorId="1D830D9E" wp14:editId="0B648F88">
+                  <wp:simplePos x="0" y="0"/>
+                  <wp:positionH relativeFrom="column">
+                    <wp:posOffset>2014855</wp:posOffset>
+                  </wp:positionH>
+                  <wp:positionV relativeFrom="paragraph">
+                    <wp:posOffset>813435</wp:posOffset>
                   </wp:positionV>
                   <wp:extent cx="1848485" cy="1077595"/>
                   <wp:effectExtent l="0" t="0" r="0" b="8255"/>
@@ -3540,7 +3957,7 @@
                           </pic:cNvPicPr>
                         </pic:nvPicPr>
                         <pic:blipFill>
-                          <a:blip r:embed="rId25">
+                          <a:blip r:embed="rId29">
                             <a:extLst>
                               <a:ext uri="{28A0092B-C50C-407E-A947-70E740481C1C}">
                                 <a14:useLocalDpi xmlns:a14="http://schemas.microsoft.com/office/drawing/2010/main" val="0"/>
@@ -3571,75 +3988,6 @@
                 </wp:anchor>
               </w:drawing>
             </w:r>
-            <w:r>
-              <w:rPr>
-                <w:noProof/>
-                <w:lang w:val="en-US"/>
-              </w:rPr>
-              <w:drawing>
-                <wp:anchor distT="0" distB="0" distL="114300" distR="114300" simplePos="0" relativeHeight="251660288" behindDoc="0" locked="0" layoutInCell="1" allowOverlap="1" wp14:anchorId="3D3A4B12" wp14:editId="57FDD237">
-                  <wp:simplePos x="0" y="0"/>
-                  <wp:positionH relativeFrom="column">
-                    <wp:posOffset>1133</wp:posOffset>
-                  </wp:positionH>
-                  <wp:positionV relativeFrom="paragraph">
-                    <wp:posOffset>-137</wp:posOffset>
-                  </wp:positionV>
-                  <wp:extent cx="1764545" cy="2686745"/>
-                  <wp:effectExtent l="0" t="0" r="7620" b="0"/>
-                  <wp:wrapSquare wrapText="bothSides"/>
-                  <wp:docPr id="48" name="Picture 48"/>
-                  <wp:cNvGraphicFramePr>
-                    <a:graphicFrameLocks xmlns:a="http://schemas.openxmlformats.org/drawingml/2006/main" noChangeAspect="1"/>
-                  </wp:cNvGraphicFramePr>
-                  <a:graphic xmlns:a="http://schemas.openxmlformats.org/drawingml/2006/main">
-                    <a:graphicData uri="http://schemas.openxmlformats.org/drawingml/2006/picture">
-                      <pic:pic xmlns:pic="http://schemas.openxmlformats.org/drawingml/2006/picture">
-                        <pic:nvPicPr>
-                          <pic:cNvPr id="0" name="Picture 31"/>
-                          <pic:cNvPicPr>
-                            <a:picLocks noChangeAspect="1" noChangeArrowheads="1"/>
-                          </pic:cNvPicPr>
-                        </pic:nvPicPr>
-                        <pic:blipFill>
-                          <a:blip r:embed="rId26" cstate="print">
-                            <a:extLst>
-                              <a:ext uri="{28A0092B-C50C-407E-A947-70E740481C1C}">
-                                <a14:useLocalDpi xmlns:a14="http://schemas.microsoft.com/office/drawing/2010/main" val="0"/>
-                              </a:ext>
-                            </a:extLst>
-                          </a:blip>
-                          <a:srcRect/>
-                          <a:stretch>
-                            <a:fillRect/>
-                          </a:stretch>
-                        </pic:blipFill>
-                        <pic:spPr bwMode="auto">
-                          <a:xfrm>
-                            <a:off x="0" y="0"/>
-                            <a:ext cx="1764545" cy="2686745"/>
-                          </a:xfrm>
-                          <a:prstGeom prst="rect">
-                            <a:avLst/>
-                          </a:prstGeom>
-                          <a:noFill/>
-                          <a:ln>
-                            <a:noFill/>
-                          </a:ln>
-                        </pic:spPr>
-                      </pic:pic>
-                    </a:graphicData>
-                  </a:graphic>
-                </wp:anchor>
-              </w:drawing>
-            </w:r>
-          </w:p>
-          <w:p>
-            <w:pPr>
-              <w:rPr>
-                <w:lang w:val="en-US"/>
-              </w:rPr>
-            </w:pPr>
           </w:p>
           <w:p>
             <w:pPr>
@@ -3712,13 +4060,25 @@
               <w:rPr>
                 <w:lang w:val="en-US"/>
               </w:rPr>
-              <w:br/>
-            </w:r>
-            <w:r>
-              <w:rPr>
-                <w:lang w:val="en-US"/>
-              </w:rPr>
-              <w:br/>
+              <w:t>The statement library</w:t>
+            </w:r>
+            <w:r>
+              <w:rPr>
+                <w:lang w:val="en-US"/>
+              </w:rPr>
+              <w:t xml:space="preserve"> </w:t>
+            </w:r>
+            <w:r>
+              <w:rPr>
+                <w:lang w:val="en-US"/>
+              </w:rPr>
+              <w:t>library.getNumberOfLoansRemainingForPatron(patron) - pendingList.size() &lt; 0</w:t>
+            </w:r>
+            <w:r>
+              <w:rPr>
+                <w:lang w:val="en-US"/>
+              </w:rPr>
+              <w:t xml:space="preserve"> will only return true once the pending list of loans is HIGHER than the loan limit.</w:t>
             </w:r>
             <w:r>
               <w:rPr>
@@ -3800,22 +4160,13 @@
     <w:p/>
     <w:p/>
     <w:p/>
-    <w:p/>
-    <w:p/>
     <w:p>
       <w:pPr>
-        <w:rPr>
-          <w:b/>
-          <w:bCs/>
-        </w:rPr>
+        <w:pStyle w:val="Heading1"/>
       </w:pPr>
       <w:r>
-        <w:rPr>
-          <w:b/>
-          <w:bCs/>
-        </w:rPr>
         <w:lastRenderedPageBreak/>
-        <w:t>Bug 2 – Resolution:</w:t>
+        <w:t xml:space="preserve">Step 3 : Resolution </w:t>
       </w:r>
     </w:p>
     <w:tbl>
@@ -3825,10 +4176,13 @@
         <w:tblLook w:val="04A0" w:firstRow="1" w:lastRow="0" w:firstColumn="1" w:lastColumn="0" w:noHBand="0" w:noVBand="1"/>
       </w:tblPr>
       <w:tblGrid>
-        <w:gridCol w:w="1840"/>
-        <w:gridCol w:w="7176"/>
+        <w:gridCol w:w="2263"/>
+        <w:gridCol w:w="6753"/>
       </w:tblGrid>
       <w:tr>
+        <w:trPr>
+          <w:trHeight w:val="3059"/>
+        </w:trPr>
         <w:tc>
           <w:tcPr>
             <w:tcW w:w="2263" w:type="dxa"/>
@@ -3845,7 +4199,7 @@
                 <w:b/>
                 <w:bCs/>
               </w:rPr>
-              <w:t>Solution</w:t>
+              <w:t>Bug Source</w:t>
             </w:r>
           </w:p>
         </w:tc>
@@ -3854,207 +4208,15 @@
             <w:tcW w:w="6753" w:type="dxa"/>
           </w:tcPr>
           <w:p>
-            <w:r>
-              <w:t xml:space="preserve">From the debugging trace above, </w:t>
-            </w:r>
-            <w:r>
-              <w:t xml:space="preserve">we now know that line </w:t>
-            </w:r>
-            <w:r>
-              <w:t>79 is incorrect:</w:t>
-            </w:r>
-          </w:p>
-          <w:p>
-            <w:r>
-              <w:rPr>
-                <w:noProof/>
-              </w:rPr>
-              <w:drawing>
-                <wp:inline distT="0" distB="0" distL="0" distR="0" wp14:anchorId="2FA762F8" wp14:editId="58785422">
-                  <wp:extent cx="4047410" cy="657379"/>
-                  <wp:effectExtent l="0" t="0" r="0" b="9525"/>
-                  <wp:docPr id="51" name="Picture 51"/>
-                  <wp:cNvGraphicFramePr>
-                    <a:graphicFrameLocks xmlns:a="http://schemas.openxmlformats.org/drawingml/2006/main" noChangeAspect="1"/>
-                  </wp:cNvGraphicFramePr>
-                  <a:graphic xmlns:a="http://schemas.openxmlformats.org/drawingml/2006/main">
-                    <a:graphicData uri="http://schemas.openxmlformats.org/drawingml/2006/picture">
-                      <pic:pic xmlns:pic="http://schemas.openxmlformats.org/drawingml/2006/picture">
-                        <pic:nvPicPr>
-                          <pic:cNvPr id="0" name="Picture 34"/>
-                          <pic:cNvPicPr>
-                            <a:picLocks noChangeAspect="1" noChangeArrowheads="1"/>
-                          </pic:cNvPicPr>
-                        </pic:nvPicPr>
-                        <pic:blipFill>
-                          <a:blip r:embed="rId27" cstate="print">
-                            <a:extLst>
-                              <a:ext uri="{28A0092B-C50C-407E-A947-70E740481C1C}">
-                                <a14:useLocalDpi xmlns:a14="http://schemas.microsoft.com/office/drawing/2010/main" val="0"/>
-                              </a:ext>
-                            </a:extLst>
-                          </a:blip>
-                          <a:srcRect/>
-                          <a:stretch>
-                            <a:fillRect/>
-                          </a:stretch>
-                        </pic:blipFill>
-                        <pic:spPr bwMode="auto">
-                          <a:xfrm>
-                            <a:off x="0" y="0"/>
-                            <a:ext cx="4080222" cy="662708"/>
-                          </a:xfrm>
-                          <a:prstGeom prst="rect">
-                            <a:avLst/>
-                          </a:prstGeom>
-                          <a:noFill/>
-                          <a:ln>
-                            <a:noFill/>
-                          </a:ln>
-                        </pic:spPr>
-                      </pic:pic>
-                    </a:graphicData>
-                  </a:graphic>
-                </wp:inline>
-              </w:drawing>
-            </w:r>
-          </w:p>
-          <w:p>
-            <w:pPr>
-              <w:rPr>
-                <w:lang w:val="en-US"/>
-              </w:rPr>
-            </w:pPr>
-          </w:p>
-          <w:p>
-            <w:pPr>
-              <w:rPr>
-                <w:lang w:val="en-US"/>
-              </w:rPr>
-            </w:pPr>
-            <w:r>
-              <w:rPr>
-                <w:lang w:val="en-US"/>
-              </w:rPr>
-              <w:t>The program only prevents the user from borrowing multiple items in one transaction when the number of remaining loans MINUS the number of items in the current transaction goes BELOW zero. This means that the pending items can be higher than the loan limit and thus demonstrates our bug.</w:t>
-            </w:r>
-          </w:p>
-          <w:p>
-            <w:pPr>
-              <w:rPr>
-                <w:lang w:val="en-US"/>
-              </w:rPr>
-            </w:pPr>
-          </w:p>
-          <w:p>
-            <w:pPr>
-              <w:rPr>
-                <w:lang w:val="en-US"/>
-              </w:rPr>
-            </w:pPr>
-            <w:r>
-              <w:rPr>
-                <w:lang w:val="en-US"/>
-              </w:rPr>
-              <w:t>My solution for this is to change the if statement to:</w:t>
-            </w:r>
-          </w:p>
-          <w:p>
-            <w:pPr>
-              <w:rPr>
-                <w:lang w:val="en-US"/>
-              </w:rPr>
-            </w:pPr>
-          </w:p>
-          <w:p>
-            <w:pPr>
-              <w:rPr>
-                <w:lang w:val="en-US"/>
-              </w:rPr>
-            </w:pPr>
-            <w:r>
-              <w:rPr>
-                <w:noProof/>
-                <w:lang w:val="en-US"/>
-              </w:rPr>
-              <w:drawing>
-                <wp:inline distT="0" distB="0" distL="0" distR="0" wp14:anchorId="04B24F2F" wp14:editId="3A11014E">
-                  <wp:extent cx="4416751" cy="739387"/>
-                  <wp:effectExtent l="0" t="0" r="3175" b="3810"/>
-                  <wp:docPr id="52" name="Picture 52"/>
-                  <wp:cNvGraphicFramePr>
-                    <a:graphicFrameLocks xmlns:a="http://schemas.openxmlformats.org/drawingml/2006/main" noChangeAspect="1"/>
-                  </wp:cNvGraphicFramePr>
-                  <a:graphic xmlns:a="http://schemas.openxmlformats.org/drawingml/2006/main">
-                    <a:graphicData uri="http://schemas.openxmlformats.org/drawingml/2006/picture">
-                      <pic:pic xmlns:pic="http://schemas.openxmlformats.org/drawingml/2006/picture">
-                        <pic:nvPicPr>
-                          <pic:cNvPr id="0" name="Picture 35"/>
-                          <pic:cNvPicPr>
-                            <a:picLocks noChangeAspect="1" noChangeArrowheads="1"/>
-                          </pic:cNvPicPr>
-                        </pic:nvPicPr>
-                        <pic:blipFill>
-                          <a:blip r:embed="rId28" cstate="print">
-                            <a:extLst>
-                              <a:ext uri="{28A0092B-C50C-407E-A947-70E740481C1C}">
-                                <a14:useLocalDpi xmlns:a14="http://schemas.microsoft.com/office/drawing/2010/main" val="0"/>
-                              </a:ext>
-                            </a:extLst>
-                          </a:blip>
-                          <a:srcRect/>
-                          <a:stretch>
-                            <a:fillRect/>
-                          </a:stretch>
-                        </pic:blipFill>
-                        <pic:spPr bwMode="auto">
-                          <a:xfrm>
-                            <a:off x="0" y="0"/>
-                            <a:ext cx="4437731" cy="742899"/>
-                          </a:xfrm>
-                          <a:prstGeom prst="rect">
-                            <a:avLst/>
-                          </a:prstGeom>
-                          <a:noFill/>
-                          <a:ln>
-                            <a:noFill/>
-                          </a:ln>
-                        </pic:spPr>
-                      </pic:pic>
-                    </a:graphicData>
-                  </a:graphic>
-                </wp:inline>
-              </w:drawing>
-            </w:r>
-          </w:p>
-          <w:p>
-            <w:pPr>
-              <w:rPr>
-                <w:lang w:val="en-US"/>
-              </w:rPr>
-            </w:pPr>
-          </w:p>
-          <w:p>
-            <w:pPr>
-              <w:rPr>
-                <w:lang w:val="en-US"/>
-              </w:rPr>
-            </w:pPr>
-            <w:r>
-              <w:rPr>
-                <w:lang w:val="en-US"/>
-              </w:rPr>
-              <w:t>This means that if the pending items are the same as the loan limit (equaling zero) the loan limit will be enforced</w:t>
-            </w:r>
-          </w:p>
-          <w:p>
-            <w:pPr>
-              <w:rPr>
-                <w:lang w:val="en-US"/>
-              </w:rPr>
-            </w:pPr>
-          </w:p>
-          <w:p/>
+            <w:pPr>
+              <w:pStyle w:val="ListParagraph"/>
+              <w:numPr>
+                <w:ilvl w:val="0"/>
+                <w:numId w:val="6"/>
+              </w:numPr>
+              <w:spacing w:line="240" w:lineRule="auto"/>
+            </w:pPr>
+          </w:p>
         </w:tc>
       </w:tr>
       <w:tr>
@@ -4074,7 +4236,7 @@
                 <w:b/>
                 <w:bCs/>
               </w:rPr>
-              <w:t>Re-test</w:t>
+              <w:t>Solution</w:t>
             </w:r>
           </w:p>
         </w:tc>
@@ -4082,295 +4244,204 @@
           <w:tcPr>
             <w:tcW w:w="6753" w:type="dxa"/>
           </w:tcPr>
-          <w:p>
-            <w:r>
-              <w:t>To ensure that the bug is resolved, we can run through Bug 2 FAT again. Below is the output from doing so:</w:t>
-            </w:r>
-          </w:p>
           <w:p/>
-          <w:p>
-            <w:r>
-              <w:t>Loan Limit of 2 items is enforced PER transaction:</w:t>
-            </w:r>
-          </w:p>
-          <w:p>
-            <w:r>
-              <w:rPr>
-                <w:noProof/>
-              </w:rPr>
-              <w:drawing>
-                <wp:anchor distT="0" distB="0" distL="114300" distR="114300" simplePos="0" relativeHeight="251663360" behindDoc="0" locked="0" layoutInCell="1" allowOverlap="1" wp14:anchorId="32C08113" wp14:editId="6BB31026">
-                  <wp:simplePos x="0" y="0"/>
-                  <wp:positionH relativeFrom="column">
-                    <wp:posOffset>108585</wp:posOffset>
-                  </wp:positionH>
-                  <wp:positionV relativeFrom="paragraph">
-                    <wp:posOffset>3175</wp:posOffset>
-                  </wp:positionV>
-                  <wp:extent cx="1675130" cy="3719830"/>
-                  <wp:effectExtent l="0" t="0" r="1270" b="0"/>
-                  <wp:wrapSquare wrapText="bothSides"/>
-                  <wp:docPr id="53" name="Picture 53"/>
-                  <wp:cNvGraphicFramePr>
-                    <a:graphicFrameLocks xmlns:a="http://schemas.openxmlformats.org/drawingml/2006/main" noChangeAspect="1"/>
-                  </wp:cNvGraphicFramePr>
-                  <a:graphic xmlns:a="http://schemas.openxmlformats.org/drawingml/2006/main">
-                    <a:graphicData uri="http://schemas.openxmlformats.org/drawingml/2006/picture">
-                      <pic:pic xmlns:pic="http://schemas.openxmlformats.org/drawingml/2006/picture">
-                        <pic:nvPicPr>
-                          <pic:cNvPr id="0" name="Picture 36"/>
-                          <pic:cNvPicPr>
-                            <a:picLocks noChangeAspect="1" noChangeArrowheads="1"/>
-                          </pic:cNvPicPr>
-                        </pic:nvPicPr>
-                        <pic:blipFill>
-                          <a:blip r:embed="rId29" cstate="print">
-                            <a:extLst>
-                              <a:ext uri="{28A0092B-C50C-407E-A947-70E740481C1C}">
-                                <a14:useLocalDpi xmlns:a14="http://schemas.microsoft.com/office/drawing/2010/main" val="0"/>
-                              </a:ext>
-                            </a:extLst>
-                          </a:blip>
-                          <a:srcRect/>
-                          <a:stretch>
-                            <a:fillRect/>
-                          </a:stretch>
-                        </pic:blipFill>
-                        <pic:spPr bwMode="auto">
-                          <a:xfrm>
-                            <a:off x="0" y="0"/>
-                            <a:ext cx="1675130" cy="3719830"/>
-                          </a:xfrm>
-                          <a:prstGeom prst="rect">
-                            <a:avLst/>
-                          </a:prstGeom>
-                          <a:noFill/>
-                          <a:ln>
-                            <a:noFill/>
-                          </a:ln>
-                        </pic:spPr>
-                      </pic:pic>
-                    </a:graphicData>
-                  </a:graphic>
-                  <wp14:sizeRelH relativeFrom="margin">
-                    <wp14:pctWidth>0</wp14:pctWidth>
-                  </wp14:sizeRelH>
-                  <wp14:sizeRelV relativeFrom="margin">
-                    <wp14:pctHeight>0</wp14:pctHeight>
-                  </wp14:sizeRelV>
-                </wp:anchor>
-              </w:drawing>
+        </w:tc>
+      </w:tr>
+      <w:tr>
+        <w:tc>
+          <w:tcPr>
+            <w:tcW w:w="2263" w:type="dxa"/>
+          </w:tcPr>
+          <w:p>
+            <w:pPr>
+              <w:rPr>
+                <w:b/>
+                <w:bCs/>
+              </w:rPr>
+            </w:pPr>
+            <w:r>
+              <w:rPr>
+                <w:b/>
+                <w:bCs/>
+              </w:rPr>
+              <w:t>Confirmation via automated test</w:t>
+            </w:r>
+          </w:p>
+        </w:tc>
+        <w:tc>
+          <w:tcPr>
+            <w:tcW w:w="6753" w:type="dxa"/>
+          </w:tcPr>
+          <w:p>
+            <w:r>
+              <w:t>Bug1Test:</w:t>
+            </w:r>
+            <w:r>
+              <w:br/>
+            </w:r>
+          </w:p>
+          <w:p>
+            <w:r>
+              <w:br/>
+            </w:r>
+            <w:r>
+              <w:br/>
+            </w:r>
+            <w:r>
+              <w:br/>
+            </w:r>
+            <w:r>
+              <w:br/>
+            </w:r>
+            <w:r>
+              <w:br/>
+            </w:r>
+            <w:r>
+              <w:br/>
+            </w:r>
+            <w:r>
+              <w:br/>
+            </w:r>
+            <w:r>
+              <w:br/>
+            </w:r>
+            <w:r>
+              <w:br/>
+            </w:r>
+            <w:r>
+              <w:br/>
+            </w:r>
+            <w:r>
+              <w:br/>
+            </w:r>
+            <w:r>
+              <w:br/>
+            </w:r>
+            <w:r>
+              <w:br/>
+            </w:r>
+            <w:r>
+              <w:br/>
+              <w:t>Result:</w:t>
+            </w:r>
+            <w:r>
+              <w:br/>
+            </w:r>
+            <w:r>
+              <w:br/>
+            </w:r>
+            <w:r>
+              <w:br/>
+            </w:r>
+            <w:r>
+              <w:br/>
             </w:r>
           </w:p>
           <w:p/>
           <w:p/>
           <w:p/>
-          <w:p>
-            <w:r>
+          <w:p/>
+        </w:tc>
+      </w:tr>
+      <w:tr>
+        <w:tc>
+          <w:tcPr>
+            <w:tcW w:w="2263" w:type="dxa"/>
+          </w:tcPr>
+          <w:p>
+            <w:pPr>
+              <w:rPr>
+                <w:b/>
+                <w:bCs/>
+              </w:rPr>
+            </w:pPr>
+            <w:r>
+              <w:rPr>
+                <w:b/>
+                <w:bCs/>
+              </w:rPr>
+              <w:t>Confirmation via FAT</w:t>
+            </w:r>
+          </w:p>
+        </w:tc>
+        <w:tc>
+          <w:tcPr>
+            <w:tcW w:w="6753" w:type="dxa"/>
+          </w:tcPr>
+          <w:p>
+            <w:pPr>
+              <w:rPr>
+                <w:noProof/>
+              </w:rPr>
+            </w:pPr>
+            <w:r>
+              <w:rPr>
+                <w:noProof/>
+              </w:rPr>
               <w:br/>
             </w:r>
             <w:r>
+              <w:rPr>
+                <w:noProof/>
+              </w:rPr>
               <w:br/>
             </w:r>
             <w:r>
+              <w:rPr>
+                <w:noProof/>
+              </w:rPr>
               <w:br/>
             </w:r>
             <w:r>
+              <w:rPr>
+                <w:noProof/>
+              </w:rPr>
               <w:br/>
             </w:r>
             <w:r>
+              <w:rPr>
+                <w:noProof/>
+              </w:rPr>
               <w:br/>
             </w:r>
             <w:r>
+              <w:rPr>
+                <w:noProof/>
+              </w:rPr>
               <w:br/>
             </w:r>
             <w:r>
+              <w:rPr>
+                <w:noProof/>
+              </w:rPr>
               <w:br/>
             </w:r>
             <w:r>
+              <w:rPr>
+                <w:noProof/>
+              </w:rPr>
               <w:br/>
             </w:r>
             <w:r>
-              <w:br/>
-            </w:r>
-            <w:r>
-              <w:br/>
-            </w:r>
-            <w:r>
-              <w:br/>
-            </w:r>
-            <w:r>
-              <w:br/>
-            </w:r>
-            <w:r>
-              <w:br/>
-            </w:r>
-            <w:r>
-              <w:br/>
-            </w:r>
-            <w:r>
-              <w:br/>
-            </w:r>
-            <w:r>
+              <w:rPr>
+                <w:noProof/>
+              </w:rPr>
               <w:lastRenderedPageBreak/>
               <w:br/>
-            </w:r>
-          </w:p>
-          <w:p>
-            <w:r>
-              <w:t xml:space="preserve">Then if the same patron tries to borrow another item while having 2 loans </w:t>
-            </w:r>
-            <w:proofErr w:type="gramStart"/>
-            <w:r>
-              <w:t>already</w:t>
-            </w:r>
-            <w:proofErr w:type="gramEnd"/>
-            <w:r>
-              <w:t xml:space="preserve"> they cannot:</w:t>
-            </w:r>
-          </w:p>
-          <w:p>
-            <w:r>
-              <w:rPr>
-                <w:noProof/>
-              </w:rPr>
-              <w:drawing>
-                <wp:inline distT="0" distB="0" distL="0" distR="0" wp14:anchorId="51618AC0" wp14:editId="2614BB4C">
-                  <wp:extent cx="3637915" cy="1468120"/>
-                  <wp:effectExtent l="0" t="0" r="635" b="0"/>
-                  <wp:docPr id="56" name="Picture 56"/>
-                  <wp:cNvGraphicFramePr>
-                    <a:graphicFrameLocks xmlns:a="http://schemas.openxmlformats.org/drawingml/2006/main" noChangeAspect="1"/>
-                  </wp:cNvGraphicFramePr>
-                  <a:graphic xmlns:a="http://schemas.openxmlformats.org/drawingml/2006/main">
-                    <a:graphicData uri="http://schemas.openxmlformats.org/drawingml/2006/picture">
-                      <pic:pic xmlns:pic="http://schemas.openxmlformats.org/drawingml/2006/picture">
-                        <pic:nvPicPr>
-                          <pic:cNvPr id="0" name="Picture 38"/>
-                          <pic:cNvPicPr>
-                            <a:picLocks noChangeAspect="1" noChangeArrowheads="1"/>
-                          </pic:cNvPicPr>
-                        </pic:nvPicPr>
-                        <pic:blipFill>
-                          <a:blip r:embed="rId30">
-                            <a:extLst>
-                              <a:ext uri="{28A0092B-C50C-407E-A947-70E740481C1C}">
-                                <a14:useLocalDpi xmlns:a14="http://schemas.microsoft.com/office/drawing/2010/main" val="0"/>
-                              </a:ext>
-                            </a:extLst>
-                          </a:blip>
-                          <a:srcRect/>
-                          <a:stretch>
-                            <a:fillRect/>
-                          </a:stretch>
-                        </pic:blipFill>
-                        <pic:spPr bwMode="auto">
-                          <a:xfrm>
-                            <a:off x="0" y="0"/>
-                            <a:ext cx="3637915" cy="1468120"/>
-                          </a:xfrm>
-                          <a:prstGeom prst="rect">
-                            <a:avLst/>
-                          </a:prstGeom>
-                          <a:noFill/>
-                          <a:ln>
-                            <a:noFill/>
-                          </a:ln>
-                        </pic:spPr>
-                      </pic:pic>
-                    </a:graphicData>
-                  </a:graphic>
-                </wp:inline>
-              </w:drawing>
-            </w:r>
-          </w:p>
-          <w:p/>
-          <w:p>
-            <w:r>
-              <w:t>(Loans list for patron 1):</w:t>
-            </w:r>
-          </w:p>
-          <w:p>
-            <w:r>
-              <w:rPr>
-                <w:noProof/>
-              </w:rPr>
-              <w:drawing>
-                <wp:inline distT="0" distB="0" distL="0" distR="0" wp14:anchorId="6EE02756" wp14:editId="40A72ABA">
-                  <wp:extent cx="1764545" cy="2583658"/>
-                  <wp:effectExtent l="0" t="0" r="7620" b="7620"/>
-                  <wp:docPr id="54" name="Picture 54"/>
-                  <wp:cNvGraphicFramePr>
-                    <a:graphicFrameLocks xmlns:a="http://schemas.openxmlformats.org/drawingml/2006/main" noChangeAspect="1"/>
-                  </wp:cNvGraphicFramePr>
-                  <a:graphic xmlns:a="http://schemas.openxmlformats.org/drawingml/2006/main">
-                    <a:graphicData uri="http://schemas.openxmlformats.org/drawingml/2006/picture">
-                      <pic:pic xmlns:pic="http://schemas.openxmlformats.org/drawingml/2006/picture">
-                        <pic:nvPicPr>
-                          <pic:cNvPr id="0" name="Picture 37"/>
-                          <pic:cNvPicPr>
-                            <a:picLocks noChangeAspect="1" noChangeArrowheads="1"/>
-                          </pic:cNvPicPr>
-                        </pic:nvPicPr>
-                        <pic:blipFill>
-                          <a:blip r:embed="rId31">
-                            <a:extLst>
-                              <a:ext uri="{28A0092B-C50C-407E-A947-70E740481C1C}">
-                                <a14:useLocalDpi xmlns:a14="http://schemas.microsoft.com/office/drawing/2010/main" val="0"/>
-                              </a:ext>
-                            </a:extLst>
-                          </a:blip>
-                          <a:srcRect/>
-                          <a:stretch>
-                            <a:fillRect/>
-                          </a:stretch>
-                        </pic:blipFill>
-                        <pic:spPr bwMode="auto">
-                          <a:xfrm>
-                            <a:off x="0" y="0"/>
-                            <a:ext cx="1767803" cy="2588428"/>
-                          </a:xfrm>
-                          <a:prstGeom prst="rect">
-                            <a:avLst/>
-                          </a:prstGeom>
-                          <a:noFill/>
-                          <a:ln>
-                            <a:noFill/>
-                          </a:ln>
-                        </pic:spPr>
-                      </pic:pic>
-                    </a:graphicData>
-                  </a:graphic>
-                </wp:inline>
-              </w:drawing>
-            </w:r>
-            <w:r>
-              <w:rPr>
-                <w:rFonts w:ascii="Times New Roman" w:eastAsia="Times New Roman" w:hAnsi="Times New Roman" w:cs="Times New Roman"/>
-                <w:snapToGrid w:val="0"/>
-                <w:color w:val="000000"/>
-                <w:w w:val="0"/>
-                <w:sz w:val="0"/>
-                <w:szCs w:val="0"/>
-                <w:u w:color="000000"/>
-                <w:bdr w:val="none" w:sz="0" w:space="0" w:color="000000"/>
-                <w:shd w:val="clear" w:color="000000" w:fill="000000"/>
-                <w:lang w:val="x-none" w:eastAsia="x-none" w:bidi="x-none"/>
-              </w:rPr>
-              <w:t xml:space="preserve"> </w:t>
             </w:r>
           </w:p>
         </w:tc>
       </w:tr>
     </w:tbl>
     <w:p/>
+    <w:p/>
     <w:sectPr>
-      <w:headerReference w:type="even" r:id="rId32"/>
-      <w:headerReference w:type="default" r:id="rId33"/>
-      <w:footerReference w:type="even" r:id="rId34"/>
-      <w:footerReference w:type="default" r:id="rId35"/>
-      <w:headerReference w:type="first" r:id="rId36"/>
-      <w:footerReference w:type="first" r:id="rId37"/>
+      <w:headerReference w:type="even" r:id="rId30"/>
+      <w:headerReference w:type="default" r:id="rId31"/>
+      <w:footerReference w:type="even" r:id="rId32"/>
+      <w:footerReference w:type="default" r:id="rId33"/>
+      <w:headerReference w:type="first" r:id="rId34"/>
+      <w:footerReference w:type="first" r:id="rId35"/>
       <w:pgSz w:w="11906" w:h="16838"/>
       <w:pgMar w:top="1440" w:right="1440" w:bottom="1440" w:left="1440" w:header="708" w:footer="708" w:gutter="0"/>
       <w:cols w:space="708"/>
@@ -5004,6 +5075,95 @@
     </w:lvl>
   </w:abstractNum>
   <w:abstractNum w:abstractNumId="3" w15:restartNumberingAfterBreak="0">
+    <w:nsid w:val="43C94240"/>
+    <w:multiLevelType w:val="hybridMultilevel"/>
+    <w:tmpl w:val="19F88146"/>
+    <w:lvl w:ilvl="0" w:tplc="0C09000F">
+      <w:start w:val="1"/>
+      <w:numFmt w:val="decimal"/>
+      <w:lvlText w:val="%1."/>
+      <w:lvlJc w:val="left"/>
+      <w:pPr>
+        <w:ind w:left="720" w:hanging="360"/>
+      </w:pPr>
+      <w:rPr>
+        <w:rFonts w:hint="default"/>
+      </w:rPr>
+    </w:lvl>
+    <w:lvl w:ilvl="1" w:tplc="0C090019" w:tentative="1">
+      <w:start w:val="1"/>
+      <w:numFmt w:val="lowerLetter"/>
+      <w:lvlText w:val="%2."/>
+      <w:lvlJc w:val="left"/>
+      <w:pPr>
+        <w:ind w:left="1440" w:hanging="360"/>
+      </w:pPr>
+    </w:lvl>
+    <w:lvl w:ilvl="2" w:tplc="0C09001B" w:tentative="1">
+      <w:start w:val="1"/>
+      <w:numFmt w:val="lowerRoman"/>
+      <w:lvlText w:val="%3."/>
+      <w:lvlJc w:val="right"/>
+      <w:pPr>
+        <w:ind w:left="2160" w:hanging="180"/>
+      </w:pPr>
+    </w:lvl>
+    <w:lvl w:ilvl="3" w:tplc="0C09000F" w:tentative="1">
+      <w:start w:val="1"/>
+      <w:numFmt w:val="decimal"/>
+      <w:lvlText w:val="%4."/>
+      <w:lvlJc w:val="left"/>
+      <w:pPr>
+        <w:ind w:left="2880" w:hanging="360"/>
+      </w:pPr>
+    </w:lvl>
+    <w:lvl w:ilvl="4" w:tplc="0C090019" w:tentative="1">
+      <w:start w:val="1"/>
+      <w:numFmt w:val="lowerLetter"/>
+      <w:lvlText w:val="%5."/>
+      <w:lvlJc w:val="left"/>
+      <w:pPr>
+        <w:ind w:left="3600" w:hanging="360"/>
+      </w:pPr>
+    </w:lvl>
+    <w:lvl w:ilvl="5" w:tplc="0C09001B" w:tentative="1">
+      <w:start w:val="1"/>
+      <w:numFmt w:val="lowerRoman"/>
+      <w:lvlText w:val="%6."/>
+      <w:lvlJc w:val="right"/>
+      <w:pPr>
+        <w:ind w:left="4320" w:hanging="180"/>
+      </w:pPr>
+    </w:lvl>
+    <w:lvl w:ilvl="6" w:tplc="0C09000F" w:tentative="1">
+      <w:start w:val="1"/>
+      <w:numFmt w:val="decimal"/>
+      <w:lvlText w:val="%7."/>
+      <w:lvlJc w:val="left"/>
+      <w:pPr>
+        <w:ind w:left="5040" w:hanging="360"/>
+      </w:pPr>
+    </w:lvl>
+    <w:lvl w:ilvl="7" w:tplc="0C090019" w:tentative="1">
+      <w:start w:val="1"/>
+      <w:numFmt w:val="lowerLetter"/>
+      <w:lvlText w:val="%8."/>
+      <w:lvlJc w:val="left"/>
+      <w:pPr>
+        <w:ind w:left="5760" w:hanging="360"/>
+      </w:pPr>
+    </w:lvl>
+    <w:lvl w:ilvl="8" w:tplc="0C09001B" w:tentative="1">
+      <w:start w:val="1"/>
+      <w:numFmt w:val="lowerRoman"/>
+      <w:lvlText w:val="%9."/>
+      <w:lvlJc w:val="right"/>
+      <w:pPr>
+        <w:ind w:left="6480" w:hanging="180"/>
+      </w:pPr>
+    </w:lvl>
+  </w:abstractNum>
+  <w:abstractNum w:abstractNumId="4" w15:restartNumberingAfterBreak="0">
     <w:nsid w:val="60BE1F32"/>
     <w:multiLevelType w:val="hybridMultilevel"/>
     <w:tmpl w:val="E29ADC9C"/>
@@ -5116,7 +5276,7 @@
       </w:rPr>
     </w:lvl>
   </w:abstractNum>
-  <w:abstractNum w:abstractNumId="4" w15:restartNumberingAfterBreak="0">
+  <w:abstractNum w:abstractNumId="5" w15:restartNumberingAfterBreak="0">
     <w:nsid w:val="70FF410C"/>
     <w:multiLevelType w:val="hybridMultilevel"/>
     <w:tmpl w:val="1E10916E"/>
@@ -5209,16 +5369,19 @@
     <w:abstractNumId w:val="0"/>
   </w:num>
   <w:num w:numId="2" w16cid:durableId="999962945">
-    <w:abstractNumId w:val="3"/>
+    <w:abstractNumId w:val="4"/>
   </w:num>
   <w:num w:numId="3" w16cid:durableId="426780007">
     <w:abstractNumId w:val="2"/>
   </w:num>
   <w:num w:numId="4" w16cid:durableId="497044624">
-    <w:abstractNumId w:val="4"/>
+    <w:abstractNumId w:val="5"/>
   </w:num>
   <w:num w:numId="5" w16cid:durableId="1409304962">
     <w:abstractNumId w:val="1"/>
+  </w:num>
+  <w:num w:numId="6" w16cid:durableId="1624074967">
+    <w:abstractNumId w:val="3"/>
   </w:num>
 </w:numbering>
 </file>
@@ -5647,10 +5810,31 @@
       <w:szCs w:val="36"/>
     </w:rPr>
   </w:style>
+  <w:style w:type="paragraph" w:styleId="Heading2">
+    <w:name w:val="heading 2"/>
+    <w:basedOn w:val="Normal"/>
+    <w:next w:val="Normal"/>
+    <w:link w:val="Heading2Char"/>
+    <w:uiPriority w:val="9"/>
+    <w:unhideWhenUsed/>
+    <w:qFormat/>
+    <w:rsid w:val="00F62DF4"/>
+    <w:pPr>
+      <w:keepNext/>
+      <w:keepLines/>
+      <w:spacing w:before="40" w:after="0" w:line="240" w:lineRule="auto"/>
+      <w:outlineLvl w:val="1"/>
+    </w:pPr>
+    <w:rPr>
+      <w:rFonts w:asciiTheme="majorHAnsi" w:eastAsiaTheme="majorEastAsia" w:hAnsiTheme="majorHAnsi" w:cstheme="majorBidi"/>
+      <w:color w:val="2F5496" w:themeColor="accent1" w:themeShade="BF"/>
+      <w:sz w:val="32"/>
+      <w:szCs w:val="32"/>
+    </w:rPr>
+  </w:style>
   <w:style w:type="character" w:default="1" w:styleId="DefaultParagraphFont">
     <w:name w:val="Default Paragraph Font"/>
     <w:uiPriority w:val="1"/>
-    <w:semiHidden/>
     <w:unhideWhenUsed/>
   </w:style>
   <w:style w:type="table" w:default="1" w:styleId="TableNormal">
@@ -5772,6 +5956,19 @@
       <w:color w:val="1F3864" w:themeColor="accent1" w:themeShade="80"/>
       <w:sz w:val="36"/>
       <w:szCs w:val="36"/>
+    </w:rPr>
+  </w:style>
+  <w:style w:type="character" w:customStyle="1" w:styleId="Heading2Char">
+    <w:name w:val="Heading 2 Char"/>
+    <w:basedOn w:val="DefaultParagraphFont"/>
+    <w:link w:val="Heading2"/>
+    <w:uiPriority w:val="9"/>
+    <w:rsid w:val="00F62DF4"/>
+    <w:rPr>
+      <w:rFonts w:asciiTheme="majorHAnsi" w:eastAsiaTheme="majorEastAsia" w:hAnsiTheme="majorHAnsi" w:cstheme="majorBidi"/>
+      <w:color w:val="2F5496" w:themeColor="accent1" w:themeShade="BF"/>
+      <w:sz w:val="32"/>
+      <w:szCs w:val="32"/>
     </w:rPr>
   </w:style>
 </w:styles>

</xml_diff>